<commit_message>
Added my final report in PDF.
</commit_message>
<xml_diff>
--- a/doc/hermajan_report.docx
+++ b/doc/hermajan_report.docx
@@ -5,6 +5,7 @@
     <w:p>
       <w:pPr>
         <w:pStyle w:val="Nadpis1"/>
+        <w:jc w:val="both"/>
         <w:rPr>
           <w:color w:val="auto"/>
           <w:lang w:val="en-US"/>
@@ -21,6 +22,7 @@
     <w:p>
       <w:pPr>
         <w:pStyle w:val="Nadpis2"/>
+        <w:jc w:val="both"/>
         <w:rPr>
           <w:color w:val="auto"/>
           <w:lang w:val="en-US"/>
@@ -36,6 +38,7 @@
     </w:p>
     <w:p>
       <w:pPr>
+        <w:jc w:val="both"/>
         <w:rPr>
           <w:lang w:val="en-US"/>
         </w:rPr>
@@ -121,6 +124,7 @@
     <w:p>
       <w:pPr>
         <w:pStyle w:val="Nadpis3"/>
+        <w:jc w:val="both"/>
         <w:rPr>
           <w:color w:val="auto"/>
           <w:lang w:val="en-US"/>
@@ -131,65 +135,66 @@
           <w:color w:val="auto"/>
           <w:lang w:val="en-US"/>
         </w:rPr>
-        <w:t>Leading</w:t>
-      </w:r>
-    </w:p>
-    <w:p>
-      <w:pPr>
-        <w:jc w:val="both"/>
-        <w:rPr>
-          <w:lang w:val="en-US"/>
-        </w:rPr>
-      </w:pPr>
-      <w:r>
-        <w:rPr>
-          <w:lang w:val="en-US"/>
-        </w:rPr>
-        <w:t>As a leader I create</w:t>
-      </w:r>
-      <w:r>
-        <w:rPr>
-          <w:lang w:val="en-US"/>
-        </w:rPr>
-        <w:t>d</w:t>
-      </w:r>
-      <w:r>
-        <w:rPr>
-          <w:lang w:val="en-US"/>
-        </w:rPr>
-        <w:t xml:space="preserve"> the repository for the source code</w:t>
-      </w:r>
-      <w:r>
-        <w:rPr>
-          <w:lang w:val="en-US"/>
-        </w:rPr>
-        <w:t>, web page about the project, parts of the documentation</w:t>
-      </w:r>
-      <w:r>
-        <w:rPr>
-          <w:lang w:val="en-US"/>
-        </w:rPr>
-        <w:t xml:space="preserve"> and I was trying </w:t>
-      </w:r>
-      <w:r>
-        <w:rPr>
-          <w:lang w:val="en-US"/>
-        </w:rPr>
-        <w:t xml:space="preserve">to </w:t>
-      </w:r>
-      <w:r>
-        <w:rPr>
-          <w:lang w:val="en-US"/>
-        </w:rPr>
-        <w:t>coordinate work on the proje</w:t>
+        <w:t>Leadi</w:t>
       </w:r>
       <w:bookmarkStart w:id="0" w:name="_GoBack"/>
       <w:bookmarkEnd w:id="0"/>
       <w:r>
         <w:rPr>
-          <w:lang w:val="en-US"/>
-        </w:rPr>
-        <w:t>ct.</w:t>
+          <w:color w:val="auto"/>
+          <w:lang w:val="en-US"/>
+        </w:rPr>
+        <w:t>ng</w:t>
+      </w:r>
+    </w:p>
+    <w:p>
+      <w:pPr>
+        <w:jc w:val="both"/>
+        <w:rPr>
+          <w:lang w:val="en-US"/>
+        </w:rPr>
+      </w:pPr>
+      <w:r>
+        <w:rPr>
+          <w:lang w:val="en-US"/>
+        </w:rPr>
+        <w:t>As a leader I create</w:t>
+      </w:r>
+      <w:r>
+        <w:rPr>
+          <w:lang w:val="en-US"/>
+        </w:rPr>
+        <w:t>d</w:t>
+      </w:r>
+      <w:r>
+        <w:rPr>
+          <w:lang w:val="en-US"/>
+        </w:rPr>
+        <w:t xml:space="preserve"> the repository for the source code</w:t>
+      </w:r>
+      <w:r>
+        <w:rPr>
+          <w:lang w:val="en-US"/>
+        </w:rPr>
+        <w:t>, web page about the project, parts of the documentation</w:t>
+      </w:r>
+      <w:r>
+        <w:rPr>
+          <w:lang w:val="en-US"/>
+        </w:rPr>
+        <w:t xml:space="preserve"> and I was trying </w:t>
+      </w:r>
+      <w:r>
+        <w:rPr>
+          <w:lang w:val="en-US"/>
+        </w:rPr>
+        <w:t xml:space="preserve">to </w:t>
+      </w:r>
+      <w:r>
+        <w:rPr>
+          <w:lang w:val="en-US"/>
+        </w:rPr>
+        <w:t>coordinate work on the project.</w:t>
       </w:r>
     </w:p>
     <w:p>
@@ -247,6 +252,7 @@
     <w:p>
       <w:pPr>
         <w:pStyle w:val="Nadpis3"/>
+        <w:jc w:val="both"/>
         <w:rPr>
           <w:color w:val="auto"/>
           <w:lang w:val="en-US"/>
@@ -607,6 +613,7 @@
     <w:p>
       <w:pPr>
         <w:pStyle w:val="Nadpis3"/>
+        <w:jc w:val="both"/>
         <w:rPr>
           <w:color w:val="auto"/>
           <w:lang w:val="en-US"/>
@@ -662,6 +669,7 @@
     <w:p>
       <w:pPr>
         <w:pStyle w:val="Nadpis3"/>
+        <w:jc w:val="both"/>
         <w:rPr>
           <w:color w:val="auto"/>
           <w:lang w:val="en-US"/>
@@ -692,7 +700,7 @@
       </w:r>
     </w:p>
     <w:sectPr>
-      <w:pgSz w:w="11906" w:h="16838"/>
+      <w:pgSz w:w="11906" w:h="16838" w:code="9"/>
       <w:pgMar w:top="1417" w:right="1417" w:bottom="1417" w:left="1417" w:header="708" w:footer="708" w:gutter="0"/>
       <w:cols w:space="708"/>
       <w:docGrid w:linePitch="360"/>
@@ -1658,7 +1666,7 @@
 </file>
 
 <file path=customXml/itemProps1.xml><?xml version="1.0" encoding="utf-8"?>
-<ds:datastoreItem xmlns:ds="http://schemas.openxmlformats.org/officeDocument/2006/customXml" ds:itemID="{AFD93531-FC15-4B89-9917-2E1D5597FBE6}">
+<ds:datastoreItem xmlns:ds="http://schemas.openxmlformats.org/officeDocument/2006/customXml" ds:itemID="{BBED9D25-0F4E-4D18-A056-6ED52CE85492}">
   <ds:schemaRefs>
     <ds:schemaRef ds:uri="http://schemas.openxmlformats.org/officeDocument/2006/bibliography"/>
   </ds:schemaRefs>

</xml_diff>